<commit_message>
Version 1.1: update documentation
</commit_message>
<xml_diff>
--- a/Doc_20150516.docx
+++ b/Doc_20150516.docx
@@ -1598,22 +1598,6 @@
         </w:rPr>
         <w:t>.</w:t>
       </w:r>
-      <w:r>
-        <w:rPr>
-          <w:rFonts w:ascii="Times New Roman" w:hAnsi="Times New Roman" w:cs="Times New Roman"/>
-          <w:sz w:val="18"/>
-          <w:szCs w:val="18"/>
-        </w:rPr>
-        <w:t xml:space="preserve"> </w:t>
-      </w:r>
-      <w:r>
-        <w:rPr>
-          <w:rFonts w:ascii="Times New Roman" w:hAnsi="Times New Roman" w:cs="Times New Roman"/>
-          <w:sz w:val="18"/>
-          <w:szCs w:val="18"/>
-        </w:rPr>
-        <w:t>Users can also write additional functions for other ET data file formats.</w:t>
-      </w:r>
     </w:p>
     <w:p>
       <w:pPr>
@@ -12999,7 +12983,17 @@
           <w:sz w:val="18"/>
           <w:szCs w:val="18"/>
         </w:rPr>
-        <w:t xml:space="preserve"> data files, users can write their own user functions to read data files in other eye-tracker formats.</w:t>
+        <w:t xml:space="preserve"> data files, users can write their own user functions to </w:t>
+      </w:r>
+      <w:bookmarkStart w:id="19" w:name="_GoBack"/>
+      <w:bookmarkEnd w:id="19"/>
+      <w:r>
+        <w:rPr>
+          <w:rFonts w:ascii="Times New Roman" w:hAnsi="Times New Roman" w:cs="Times New Roman"/>
+          <w:sz w:val="18"/>
+          <w:szCs w:val="18"/>
+        </w:rPr>
+        <w:t>read data files in other eye-tracker formats.</w:t>
       </w:r>
     </w:p>
     <w:p>
@@ -13564,8 +13558,8 @@
           <w:szCs w:val="18"/>
         </w:rPr>
       </w:pPr>
-      <w:bookmarkStart w:id="19" w:name="OLE_LINK45"/>
-      <w:bookmarkStart w:id="20" w:name="OLE_LINK46"/>
+      <w:bookmarkStart w:id="20" w:name="OLE_LINK45"/>
+      <w:bookmarkStart w:id="21" w:name="OLE_LINK46"/>
       <w:r>
         <w:rPr>
           <w:rFonts w:ascii="Times New Roman" w:hAnsi="Times New Roman" w:cs="Times New Roman"/>
@@ -13575,8 +13569,8 @@
         </w:rPr>
         <w:t>u_read_SRRasc</w:t>
       </w:r>
-      <w:bookmarkEnd w:id="19"/>
       <w:bookmarkEnd w:id="20"/>
+      <w:bookmarkEnd w:id="21"/>
       <w:r>
         <w:rPr>
           <w:rFonts w:ascii="Times New Roman" w:hAnsi="Times New Roman" w:cs="Times New Roman"/>
@@ -24682,8 +24676,8 @@
           <w:szCs w:val="18"/>
         </w:rPr>
       </w:pPr>
-      <w:bookmarkStart w:id="21" w:name="OLE_LINK29"/>
-      <w:bookmarkStart w:id="22" w:name="OLE_LINK30"/>
+      <w:bookmarkStart w:id="22" w:name="OLE_LINK29"/>
+      <w:bookmarkStart w:id="23" w:name="OLE_LINK30"/>
       <w:r>
         <w:rPr>
           <w:rFonts w:ascii="Times New Roman" w:hAnsi="Times New Roman" w:cs="Times New Roman"/>
@@ -25286,8 +25280,8 @@
         <w:t>.</w:t>
       </w:r>
     </w:p>
-    <w:bookmarkEnd w:id="21"/>
     <w:bookmarkEnd w:id="22"/>
+    <w:bookmarkEnd w:id="23"/>
     <w:p>
       <w:pPr>
         <w:spacing w:after="0" w:line="480" w:lineRule="auto"/>
@@ -26523,8 +26517,8 @@
           <w:szCs w:val="18"/>
         </w:rPr>
       </w:pPr>
-      <w:bookmarkStart w:id="23" w:name="OLE_LINK17"/>
-      <w:bookmarkStart w:id="24" w:name="OLE_LINK18"/>
+      <w:bookmarkStart w:id="24" w:name="OLE_LINK17"/>
+      <w:bookmarkStart w:id="25" w:name="OLE_LINK18"/>
       <w:r>
         <w:rPr>
           <w:rFonts w:ascii="Times New Roman" w:hAnsi="Times New Roman" w:cs="Times New Roman"/>
@@ -26730,8 +26724,8 @@
         <w:t>.</w:t>
       </w:r>
     </w:p>
-    <w:bookmarkEnd w:id="23"/>
     <w:bookmarkEnd w:id="24"/>
+    <w:bookmarkEnd w:id="25"/>
     <w:p>
       <w:pPr>
         <w:spacing w:after="0" w:line="480" w:lineRule="auto"/>
@@ -35011,9 +35005,9 @@
         </w:rPr>
         <w:t xml:space="preserve">f </w:t>
       </w:r>
-      <w:bookmarkStart w:id="25" w:name="OLE_LINK14"/>
-      <w:bookmarkStart w:id="26" w:name="OLE_LINK15"/>
-      <w:bookmarkStart w:id="27" w:name="OLE_LINK16"/>
+      <w:bookmarkStart w:id="26" w:name="OLE_LINK14"/>
+      <w:bookmarkStart w:id="27" w:name="OLE_LINK15"/>
+      <w:bookmarkStart w:id="28" w:name="OLE_LINK16"/>
       <w:r>
         <w:rPr>
           <w:rFonts w:ascii="Times New Roman" w:hAnsi="Times New Roman" w:cs="Times New Roman"/>
@@ -35022,9 +35016,9 @@
         </w:rPr>
         <w:t>‘</w:t>
       </w:r>
-      <w:bookmarkEnd w:id="25"/>
       <w:bookmarkEnd w:id="26"/>
       <w:bookmarkEnd w:id="27"/>
+      <w:bookmarkEnd w:id="28"/>
       <w:r>
         <w:rPr>
           <w:rFonts w:ascii="Times New Roman" w:hAnsi="Times New Roman" w:cs="Times New Roman"/>
@@ -35635,8 +35629,8 @@
           <w:szCs w:val="18"/>
         </w:rPr>
       </w:pPr>
-      <w:bookmarkStart w:id="28" w:name="OLE_LINK27"/>
-      <w:bookmarkStart w:id="29" w:name="OLE_LINK28"/>
+      <w:bookmarkStart w:id="29" w:name="OLE_LINK27"/>
+      <w:bookmarkStart w:id="30" w:name="OLE_LINK28"/>
       <w:proofErr w:type="spellStart"/>
       <w:r>
         <w:rPr>
@@ -35675,9 +35669,9 @@
         </w:rPr>
         <w:t xml:space="preserve">: </w:t>
       </w:r>
-      <w:bookmarkStart w:id="30" w:name="OLE_LINK19"/>
-      <w:bookmarkStart w:id="31" w:name="OLE_LINK20"/>
-      <w:bookmarkStart w:id="32" w:name="OLE_LINK21"/>
+      <w:bookmarkStart w:id="31" w:name="OLE_LINK19"/>
+      <w:bookmarkStart w:id="32" w:name="OLE_LINK20"/>
+      <w:bookmarkStart w:id="33" w:name="OLE_LINK21"/>
       <w:r>
         <w:rPr>
           <w:rFonts w:ascii="Times New Roman" w:hAnsi="Times New Roman" w:cs="Times New Roman"/>
@@ -35770,9 +35764,9 @@
         </w:rPr>
         <w:t xml:space="preserve"> to draw relevant figures</w:t>
       </w:r>
-      <w:bookmarkEnd w:id="30"/>
       <w:bookmarkEnd w:id="31"/>
       <w:bookmarkEnd w:id="32"/>
+      <w:bookmarkEnd w:id="33"/>
       <w:r>
         <w:rPr>
           <w:rFonts w:ascii="Times New Roman" w:hAnsi="Times New Roman" w:cs="Times New Roman"/>
@@ -36012,8 +36006,8 @@
           <w:szCs w:val="18"/>
         </w:rPr>
       </w:pPr>
-      <w:bookmarkStart w:id="33" w:name="OLE_LINK33"/>
-      <w:bookmarkStart w:id="34" w:name="OLE_LINK34"/>
+      <w:bookmarkStart w:id="34" w:name="OLE_LINK33"/>
+      <w:bookmarkStart w:id="35" w:name="OLE_LINK34"/>
       <w:proofErr w:type="spellStart"/>
       <w:r>
         <w:rPr>
@@ -36171,8 +36165,8 @@
         </w:rPr>
         <w:t>story03.region.csv</w:t>
       </w:r>
-      <w:bookmarkStart w:id="35" w:name="OLE_LINK25"/>
-      <w:bookmarkStart w:id="36" w:name="OLE_LINK26"/>
+      <w:bookmarkStart w:id="36" w:name="OLE_LINK25"/>
+      <w:bookmarkStart w:id="37" w:name="OLE_LINK26"/>
       <w:r>
         <w:rPr>
           <w:rFonts w:ascii="Times New Roman" w:hAnsi="Times New Roman" w:cs="Times New Roman"/>
@@ -36308,8 +36302,28 @@
         </w:rPr>
         <w:t>], ‘</w:t>
       </w:r>
+      <w:bookmarkEnd w:id="36"/>
+      <w:bookmarkEnd w:id="37"/>
+      <w:r>
+        <w:rPr>
+          <w:rFonts w:ascii="Times New Roman" w:hAnsi="Times New Roman" w:cs="Times New Roman"/>
+          <w:b/>
+          <w:sz w:val="18"/>
+          <w:szCs w:val="18"/>
+        </w:rPr>
+        <w:t>ALL’</w:t>
+      </w:r>
+      <w:r>
+        <w:rPr>
+          <w:rFonts w:ascii="Times New Roman" w:hAnsi="Times New Roman" w:cs="Times New Roman"/>
+          <w:b/>
+          <w:sz w:val="18"/>
+          <w:szCs w:val="18"/>
+        </w:rPr>
+        <w:t>)</w:t>
+      </w:r>
+      <w:bookmarkEnd w:id="34"/>
       <w:bookmarkEnd w:id="35"/>
-      <w:bookmarkEnd w:id="36"/>
       <w:r>
         <w:rPr>
           <w:rFonts w:ascii="Times New Roman" w:hAnsi="Times New Roman" w:cs="Times New Roman"/>
@@ -36317,26 +36331,6 @@
           <w:sz w:val="18"/>
           <w:szCs w:val="18"/>
         </w:rPr>
-        <w:t>ALL’</w:t>
-      </w:r>
-      <w:r>
-        <w:rPr>
-          <w:rFonts w:ascii="Times New Roman" w:hAnsi="Times New Roman" w:cs="Times New Roman"/>
-          <w:b/>
-          <w:sz w:val="18"/>
-          <w:szCs w:val="18"/>
-        </w:rPr>
-        <w:t>)</w:t>
-      </w:r>
-      <w:bookmarkEnd w:id="33"/>
-      <w:bookmarkEnd w:id="34"/>
-      <w:r>
-        <w:rPr>
-          <w:rFonts w:ascii="Times New Roman" w:hAnsi="Times New Roman" w:cs="Times New Roman"/>
-          <w:b/>
-          <w:sz w:val="18"/>
-          <w:szCs w:val="18"/>
-        </w:rPr>
         <w:t>:</w:t>
       </w:r>
       <w:r>
@@ -36403,9 +36397,9 @@
         </w:rPr>
         <w:t>figures showing all saccades and fixations during reading (</w:t>
       </w:r>
-      <w:bookmarkStart w:id="37" w:name="OLE_LINK22"/>
-      <w:bookmarkStart w:id="38" w:name="OLE_LINK23"/>
-      <w:bookmarkStart w:id="39" w:name="OLE_LINK24"/>
+      <w:bookmarkStart w:id="38" w:name="OLE_LINK22"/>
+      <w:bookmarkStart w:id="39" w:name="OLE_LINK23"/>
+      <w:bookmarkStart w:id="40" w:name="OLE_LINK24"/>
       <w:r>
         <w:rPr>
           <w:rFonts w:ascii="Times New Roman" w:hAnsi="Times New Roman" w:cs="Times New Roman"/>
@@ -36486,9 +36480,9 @@
         </w:rPr>
         <w:t>png</w:t>
       </w:r>
-      <w:bookmarkEnd w:id="37"/>
       <w:bookmarkEnd w:id="38"/>
       <w:bookmarkEnd w:id="39"/>
+      <w:bookmarkEnd w:id="40"/>
       <w:r>
         <w:rPr>
           <w:rFonts w:ascii="Times New Roman" w:hAnsi="Times New Roman" w:cs="Times New Roman"/>
@@ -37119,8 +37113,8 @@
         <w:t xml:space="preserve">relevant figures showing classified and cross-line saccades and fixations. </w:t>
       </w:r>
     </w:p>
-    <w:bookmarkEnd w:id="28"/>
     <w:bookmarkEnd w:id="29"/>
+    <w:bookmarkEnd w:id="30"/>
     <w:p>
       <w:pPr>
         <w:spacing w:after="0" w:line="480" w:lineRule="auto"/>
@@ -37668,8 +37662,8 @@
           <w:szCs w:val="18"/>
         </w:rPr>
       </w:pPr>
-      <w:bookmarkStart w:id="40" w:name="OLE_LINK31"/>
-      <w:bookmarkStart w:id="41" w:name="OLE_LINK32"/>
+      <w:bookmarkStart w:id="41" w:name="OLE_LINK31"/>
+      <w:bookmarkStart w:id="42" w:name="OLE_LINK32"/>
       <w:proofErr w:type="spellStart"/>
       <w:r>
         <w:rPr>
@@ -38366,8 +38360,8 @@
         <w:t xml:space="preserve"> If the saccade and fixation reports contain data of both eyes, the function generates two sets of csv files: *_EM_trial#_L.csv records the values of the eye-movement measures based on the left eye data, and *_EM_trial#_R.csv records the values of the eye-movement measures based on the right eye data.</w:t>
       </w:r>
     </w:p>
-    <w:bookmarkEnd w:id="40"/>
     <w:bookmarkEnd w:id="41"/>
+    <w:bookmarkEnd w:id="42"/>
     <w:p>
       <w:pPr>
         <w:spacing w:after="0" w:line="480" w:lineRule="auto"/>
@@ -43131,8 +43125,8 @@
           <w:szCs w:val="18"/>
         </w:rPr>
       </w:pPr>
-      <w:bookmarkStart w:id="42" w:name="OLE_LINK35"/>
-      <w:bookmarkStart w:id="43" w:name="OLE_LINK36"/>
+      <w:bookmarkStart w:id="43" w:name="OLE_LINK35"/>
+      <w:bookmarkStart w:id="44" w:name="OLE_LINK36"/>
       <w:proofErr w:type="spellStart"/>
       <w:r>
         <w:rPr>
@@ -43337,8 +43331,8 @@
         </w:rPr>
         <w:t>])</w:t>
       </w:r>
-      <w:bookmarkEnd w:id="42"/>
       <w:bookmarkEnd w:id="43"/>
+      <w:bookmarkEnd w:id="44"/>
       <w:r>
         <w:rPr>
           <w:rFonts w:ascii="Times New Roman" w:hAnsi="Times New Roman" w:cs="Times New Roman"/>
@@ -45757,8 +45751,6 @@
         </w:rPr>
         <w:t>future version of the package.</w:t>
       </w:r>
-      <w:bookmarkStart w:id="44" w:name="_GoBack"/>
-      <w:bookmarkEnd w:id="44"/>
     </w:p>
     <w:sectPr>
       <w:footerReference w:type="default" r:id="rId7"/>
@@ -45830,7 +45822,7 @@
           <w:rPr>
             <w:noProof/>
           </w:rPr>
-          <w:t>1</w:t>
+          <w:t>6</w:t>
         </w:r>
         <w:r>
           <w:rPr>

</xml_diff>

<commit_message>
Update u_Gen_Bitmap_RegFile function that allows automatically reading multiple text files from a specified folder
</commit_message>
<xml_diff>
--- a/Doc_20150516.docx
+++ b/Doc_20150516.docx
@@ -8768,6 +8768,9 @@
           <w:szCs w:val="18"/>
         </w:rPr>
       </w:pPr>
+      <w:bookmarkStart w:id="19" w:name="OLE_LINK50"/>
+      <w:bookmarkStart w:id="20" w:name="OLE_LINK51"/>
+      <w:bookmarkStart w:id="21" w:name="OLE_LINK52"/>
       <w:r>
         <w:rPr>
           <w:rFonts w:ascii="Times New Roman" w:hAnsi="Times New Roman" w:cs="Times New Roman"/>
@@ -8796,6 +8799,9 @@
         </w:rPr>
         <w:t>’</w:t>
       </w:r>
+      <w:bookmarkEnd w:id="19"/>
+      <w:bookmarkEnd w:id="20"/>
+      <w:bookmarkEnd w:id="21"/>
       <w:r>
         <w:rPr>
           <w:rFonts w:ascii="Times New Roman" w:hAnsi="Times New Roman" w:cs="Times New Roman"/>
@@ -9230,7 +9236,15 @@
           <w:sz w:val="18"/>
           <w:szCs w:val="18"/>
         </w:rPr>
-        <w:t xml:space="preserve">and if </w:t>
+        <w:t>i</w:t>
+      </w:r>
+      <w:r>
+        <w:rPr>
+          <w:rFonts w:ascii="Times New Roman" w:hAnsi="Times New Roman" w:cs="Times New Roman"/>
+          <w:sz w:val="18"/>
+          <w:szCs w:val="18"/>
+        </w:rPr>
+        <w:t xml:space="preserve">f </w:t>
       </w:r>
       <w:r>
         <w:rPr>
@@ -9386,7 +9400,63 @@
           <w:sz w:val="18"/>
           <w:szCs w:val="18"/>
         </w:rPr>
-        <w:t xml:space="preserve"> default value is 2</w:t>
+        <w:t xml:space="preserve"> </w:t>
+      </w:r>
+      <w:r>
+        <w:rPr>
+          <w:rFonts w:ascii="Times New Roman" w:hAnsi="Times New Roman" w:cs="Times New Roman"/>
+          <w:sz w:val="18"/>
+          <w:szCs w:val="18"/>
+        </w:rPr>
+        <w:t xml:space="preserve">and </w:t>
+      </w:r>
+      <w:bookmarkStart w:id="22" w:name="OLE_LINK12"/>
+      <w:bookmarkStart w:id="23" w:name="OLE_LINK13"/>
+      <w:bookmarkStart w:id="24" w:name="OLE_LINK47"/>
+      <w:r>
+        <w:rPr>
+          <w:rFonts w:ascii="Times New Roman" w:hAnsi="Times New Roman" w:cs="Times New Roman"/>
+          <w:sz w:val="18"/>
+          <w:szCs w:val="18"/>
+        </w:rPr>
+        <w:t>if ‘</w:t>
+      </w:r>
+      <w:proofErr w:type="spellStart"/>
+      <w:r>
+        <w:rPr>
+          <w:rFonts w:ascii="Times New Roman" w:hAnsi="Times New Roman" w:cs="Times New Roman"/>
+          <w:sz w:val="18"/>
+          <w:szCs w:val="18"/>
+        </w:rPr>
+        <w:t>genmethods</w:t>
+      </w:r>
+      <w:proofErr w:type="spellEnd"/>
+      <w:r>
+        <w:rPr>
+          <w:rFonts w:ascii="Times New Roman" w:hAnsi="Times New Roman" w:cs="Times New Roman"/>
+          <w:sz w:val="18"/>
+          <w:szCs w:val="18"/>
+        </w:rPr>
+        <w:t>’ is 3, the function reads all text files in ‘direct’, each containing one single/multi-line text</w:t>
+      </w:r>
+      <w:bookmarkEnd w:id="22"/>
+      <w:bookmarkEnd w:id="23"/>
+      <w:bookmarkEnd w:id="24"/>
+      <w:r>
+        <w:rPr>
+          <w:rFonts w:ascii="Times New Roman" w:hAnsi="Times New Roman" w:cs="Times New Roman"/>
+          <w:sz w:val="18"/>
+          <w:szCs w:val="18"/>
+        </w:rPr>
+        <w:t xml:space="preserve">; </w:t>
+      </w:r>
+      <w:r>
+        <w:rPr>
+          <w:rFonts w:ascii="Times New Roman" w:hAnsi="Times New Roman" w:cs="Times New Roman"/>
+          <w:sz w:val="18"/>
+          <w:szCs w:val="18"/>
+        </w:rPr>
+        <w:t>default value is 2</w:t>
       </w:r>
       <w:r>
         <w:rPr>
@@ -10097,6 +10167,7 @@
           <w:sz w:val="18"/>
           <w:szCs w:val="18"/>
         </w:rPr>
+        <w:lastRenderedPageBreak/>
         <w:t xml:space="preserve">Algorithm: </w:t>
       </w:r>
     </w:p>
@@ -10119,7 +10190,6 @@
           <w:sz w:val="18"/>
           <w:szCs w:val="18"/>
         </w:rPr>
-        <w:lastRenderedPageBreak/>
         <w:t>u_</w:t>
       </w:r>
       <w:r>
@@ -10679,6 +10749,56 @@
           <w:szCs w:val="18"/>
         </w:rPr>
         <w:t>.</w:t>
+      </w:r>
+      <w:r>
+        <w:rPr>
+          <w:rFonts w:ascii="Times New Roman" w:hAnsi="Times New Roman" w:cs="Times New Roman"/>
+          <w:sz w:val="18"/>
+          <w:szCs w:val="18"/>
+        </w:rPr>
+        <w:t xml:space="preserve"> </w:t>
+      </w:r>
+      <w:r>
+        <w:rPr>
+          <w:rFonts w:ascii="Times New Roman" w:hAnsi="Times New Roman" w:cs="Times New Roman"/>
+          <w:sz w:val="18"/>
+          <w:szCs w:val="18"/>
+        </w:rPr>
+        <w:t>I</w:t>
+      </w:r>
+      <w:r>
+        <w:rPr>
+          <w:rFonts w:ascii="Times New Roman" w:hAnsi="Times New Roman" w:cs="Times New Roman"/>
+          <w:sz w:val="18"/>
+          <w:szCs w:val="18"/>
+        </w:rPr>
+        <w:t>f ‘</w:t>
+      </w:r>
+      <w:proofErr w:type="spellStart"/>
+      <w:r>
+        <w:rPr>
+          <w:rFonts w:ascii="Times New Roman" w:hAnsi="Times New Roman" w:cs="Times New Roman"/>
+          <w:sz w:val="18"/>
+          <w:szCs w:val="18"/>
+        </w:rPr>
+        <w:t>genmethods</w:t>
+      </w:r>
+      <w:proofErr w:type="spellEnd"/>
+      <w:r>
+        <w:rPr>
+          <w:rFonts w:ascii="Times New Roman" w:hAnsi="Times New Roman" w:cs="Times New Roman"/>
+          <w:sz w:val="18"/>
+          <w:szCs w:val="18"/>
+        </w:rPr>
+        <w:t>’ is 3, the function reads all text files in ‘direct’, each containing one single/multi-line text</w:t>
+      </w:r>
+      <w:r>
+        <w:rPr>
+          <w:rFonts w:ascii="Times New Roman" w:hAnsi="Times New Roman" w:cs="Times New Roman"/>
+          <w:sz w:val="18"/>
+          <w:szCs w:val="18"/>
+        </w:rPr>
+        <w:t>, and generates corresponding bitmaps and region files, whose names are determined by the names of the text files. If the ‘direct’ has no text files, the function throws a warning message and stops.</w:t>
       </w:r>
     </w:p>
     <w:p>
@@ -11711,6 +11831,8 @@
           <w:szCs w:val="18"/>
         </w:rPr>
       </w:pPr>
+      <w:bookmarkStart w:id="25" w:name="OLE_LINK48"/>
+      <w:bookmarkStart w:id="26" w:name="OLE_LINK49"/>
       <w:proofErr w:type="spellStart"/>
       <w:r>
         <w:rPr>
@@ -11985,6 +12107,287 @@
         <w:t>example.</w:t>
       </w:r>
     </w:p>
+    <w:p>
+      <w:pPr>
+        <w:pStyle w:val="ListParagraph"/>
+        <w:numPr>
+          <w:ilvl w:val="0"/>
+          <w:numId w:val="13"/>
+        </w:numPr>
+        <w:spacing w:after="0" w:line="480" w:lineRule="auto"/>
+        <w:ind w:left="360"/>
+        <w:jc w:val="both"/>
+        <w:rPr>
+          <w:rFonts w:ascii="Times New Roman" w:hAnsi="Times New Roman" w:cs="Times New Roman"/>
+          <w:sz w:val="18"/>
+          <w:szCs w:val="18"/>
+        </w:rPr>
+      </w:pPr>
+      <w:proofErr w:type="spellStart"/>
+      <w:r>
+        <w:rPr>
+          <w:rFonts w:ascii="Times New Roman" w:hAnsi="Times New Roman" w:cs="Times New Roman"/>
+          <w:b/>
+          <w:sz w:val="18"/>
+          <w:szCs w:val="18"/>
+        </w:rPr>
+        <w:lastRenderedPageBreak/>
+        <w:t>u_</w:t>
+      </w:r>
+      <w:r>
+        <w:rPr>
+          <w:rFonts w:ascii="Times New Roman" w:hAnsi="Times New Roman" w:cs="Times New Roman"/>
+          <w:b/>
+          <w:sz w:val="18"/>
+          <w:szCs w:val="18"/>
+        </w:rPr>
+        <w:t>Gen_</w:t>
+      </w:r>
+      <w:r>
+        <w:rPr>
+          <w:rFonts w:ascii="Times New Roman" w:hAnsi="Times New Roman" w:cs="Times New Roman"/>
+          <w:b/>
+          <w:sz w:val="18"/>
+          <w:szCs w:val="18"/>
+        </w:rPr>
+        <w:t>Bitmap</w:t>
+      </w:r>
+      <w:r>
+        <w:rPr>
+          <w:rFonts w:ascii="Times New Roman" w:hAnsi="Times New Roman" w:cs="Times New Roman"/>
+          <w:b/>
+          <w:sz w:val="18"/>
+          <w:szCs w:val="18"/>
+        </w:rPr>
+        <w:t>_</w:t>
+      </w:r>
+      <w:proofErr w:type="gramStart"/>
+      <w:r>
+        <w:rPr>
+          <w:rFonts w:ascii="Times New Roman" w:hAnsi="Times New Roman" w:cs="Times New Roman"/>
+          <w:b/>
+          <w:sz w:val="18"/>
+          <w:szCs w:val="18"/>
+        </w:rPr>
+        <w:t>RegFile</w:t>
+      </w:r>
+      <w:proofErr w:type="spellEnd"/>
+      <w:r>
+        <w:rPr>
+          <w:rFonts w:ascii="Times New Roman" w:hAnsi="Times New Roman" w:cs="Times New Roman"/>
+          <w:b/>
+          <w:sz w:val="18"/>
+          <w:szCs w:val="18"/>
+        </w:rPr>
+        <w:t>(</w:t>
+      </w:r>
+      <w:proofErr w:type="gramEnd"/>
+      <w:r>
+        <w:rPr>
+          <w:rFonts w:ascii="Times New Roman" w:hAnsi="Times New Roman" w:cs="Times New Roman"/>
+          <w:b/>
+          <w:sz w:val="18"/>
+          <w:szCs w:val="18"/>
+        </w:rPr>
+        <w:t>‘./</w:t>
+      </w:r>
+      <w:proofErr w:type="spellStart"/>
+      <w:r>
+        <w:rPr>
+          <w:rFonts w:ascii="Times New Roman" w:hAnsi="Times New Roman" w:cs="Times New Roman"/>
+          <w:b/>
+          <w:sz w:val="18"/>
+          <w:szCs w:val="18"/>
+        </w:rPr>
+        <w:t>bitmap_regfile</w:t>
+      </w:r>
+      <w:proofErr w:type="spellEnd"/>
+      <w:r>
+        <w:rPr>
+          <w:rFonts w:ascii="Times New Roman" w:hAnsi="Times New Roman" w:cs="Times New Roman"/>
+          <w:b/>
+          <w:sz w:val="18"/>
+          <w:szCs w:val="18"/>
+        </w:rPr>
+        <w:t>’, ‘</w:t>
+      </w:r>
+      <w:proofErr w:type="spellStart"/>
+      <w:r>
+        <w:rPr>
+          <w:rFonts w:ascii="Times New Roman" w:hAnsi="Times New Roman" w:cs="Times New Roman"/>
+          <w:b/>
+          <w:sz w:val="18"/>
+          <w:szCs w:val="18"/>
+        </w:rPr>
+        <w:t>LiberationMono</w:t>
+      </w:r>
+      <w:proofErr w:type="spellEnd"/>
+      <w:r>
+        <w:rPr>
+          <w:rFonts w:ascii="Times New Roman" w:hAnsi="Times New Roman" w:cs="Times New Roman"/>
+          <w:b/>
+          <w:sz w:val="18"/>
+          <w:szCs w:val="18"/>
+        </w:rPr>
+        <w:t>’, [</w:t>
+      </w:r>
+      <w:r>
+        <w:rPr>
+          <w:rFonts w:ascii="Times New Roman" w:hAnsi="Times New Roman" w:cs="Times New Roman"/>
+          <w:b/>
+          <w:sz w:val="18"/>
+          <w:szCs w:val="18"/>
+        </w:rPr>
+        <w:t>]</w:t>
+      </w:r>
+      <w:r>
+        <w:rPr>
+          <w:rFonts w:ascii="Times New Roman" w:hAnsi="Times New Roman" w:cs="Times New Roman"/>
+          <w:b/>
+          <w:sz w:val="18"/>
+          <w:szCs w:val="18"/>
+        </w:rPr>
+        <w:t xml:space="preserve">, </w:t>
+      </w:r>
+      <w:r>
+        <w:rPr>
+          <w:rFonts w:ascii="Times New Roman" w:hAnsi="Times New Roman" w:cs="Times New Roman"/>
+          <w:b/>
+          <w:sz w:val="18"/>
+          <w:szCs w:val="18"/>
+        </w:rPr>
+        <w:t>3</w:t>
+      </w:r>
+      <w:r>
+        <w:rPr>
+          <w:rFonts w:ascii="Times New Roman" w:hAnsi="Times New Roman" w:cs="Times New Roman"/>
+          <w:b/>
+          <w:sz w:val="18"/>
+          <w:szCs w:val="18"/>
+        </w:rPr>
+        <w:t xml:space="preserve">): </w:t>
+      </w:r>
+      <w:r>
+        <w:rPr>
+          <w:rFonts w:ascii="Times New Roman" w:hAnsi="Times New Roman" w:cs="Times New Roman"/>
+          <w:sz w:val="18"/>
+          <w:szCs w:val="18"/>
+        </w:rPr>
+        <w:t xml:space="preserve">read </w:t>
+      </w:r>
+      <w:r>
+        <w:rPr>
+          <w:rFonts w:ascii="Times New Roman" w:hAnsi="Times New Roman" w:cs="Times New Roman"/>
+          <w:sz w:val="18"/>
+          <w:szCs w:val="18"/>
+        </w:rPr>
+        <w:t xml:space="preserve">all </w:t>
+      </w:r>
+      <w:r>
+        <w:rPr>
+          <w:rFonts w:ascii="Times New Roman" w:hAnsi="Times New Roman" w:cs="Times New Roman"/>
+          <w:sz w:val="18"/>
+          <w:szCs w:val="18"/>
+        </w:rPr>
+        <w:t xml:space="preserve">text files (story01.txt, story02.txt, story03.txt) in the </w:t>
+      </w:r>
+      <w:r>
+        <w:rPr>
+          <w:rFonts w:ascii="Times New Roman" w:hAnsi="Times New Roman" w:cs="Times New Roman"/>
+          <w:sz w:val="18"/>
+          <w:szCs w:val="18"/>
+        </w:rPr>
+        <w:t>specified folder ‘./</w:t>
+      </w:r>
+      <w:proofErr w:type="spellStart"/>
+      <w:r>
+        <w:rPr>
+          <w:rFonts w:ascii="Times New Roman" w:hAnsi="Times New Roman" w:cs="Times New Roman"/>
+          <w:sz w:val="18"/>
+          <w:szCs w:val="18"/>
+        </w:rPr>
+        <w:t>bitmap_regfile</w:t>
+      </w:r>
+      <w:proofErr w:type="spellEnd"/>
+      <w:r>
+        <w:rPr>
+          <w:rFonts w:ascii="Times New Roman" w:hAnsi="Times New Roman" w:cs="Times New Roman"/>
+          <w:sz w:val="18"/>
+          <w:szCs w:val="18"/>
+        </w:rPr>
+        <w:t>’</w:t>
+      </w:r>
+      <w:r>
+        <w:rPr>
+          <w:rFonts w:ascii="Times New Roman" w:hAnsi="Times New Roman" w:cs="Times New Roman"/>
+          <w:sz w:val="18"/>
+          <w:szCs w:val="18"/>
+        </w:rPr>
+        <w:t xml:space="preserve">, and </w:t>
+      </w:r>
+      <w:r>
+        <w:rPr>
+          <w:rFonts w:ascii="Times New Roman" w:hAnsi="Times New Roman" w:cs="Times New Roman"/>
+          <w:sz w:val="18"/>
+          <w:szCs w:val="18"/>
+        </w:rPr>
+        <w:t xml:space="preserve">generates the same bitmaps and region files as in the </w:t>
+      </w:r>
+      <w:r>
+        <w:rPr>
+          <w:rFonts w:ascii="Times New Roman" w:hAnsi="Times New Roman" w:cs="Times New Roman"/>
+          <w:sz w:val="18"/>
+          <w:szCs w:val="18"/>
+        </w:rPr>
+        <w:t>previous example.</w:t>
+      </w:r>
+      <w:r>
+        <w:rPr>
+          <w:rFonts w:ascii="Times New Roman" w:hAnsi="Times New Roman" w:cs="Times New Roman"/>
+          <w:sz w:val="18"/>
+          <w:szCs w:val="18"/>
+        </w:rPr>
+        <w:t xml:space="preserve"> In this condition, </w:t>
+      </w:r>
+      <w:r>
+        <w:rPr>
+          <w:rFonts w:ascii="Times New Roman" w:hAnsi="Times New Roman" w:cs="Times New Roman"/>
+          <w:sz w:val="18"/>
+          <w:szCs w:val="18"/>
+        </w:rPr>
+        <w:t>‘</w:t>
+      </w:r>
+      <w:proofErr w:type="spellStart"/>
+      <w:r>
+        <w:rPr>
+          <w:rFonts w:ascii="Times New Roman" w:hAnsi="Times New Roman" w:cs="Times New Roman"/>
+          <w:sz w:val="18"/>
+          <w:szCs w:val="18"/>
+        </w:rPr>
+        <w:t>textFileNameList</w:t>
+      </w:r>
+      <w:proofErr w:type="spellEnd"/>
+      <w:r>
+        <w:rPr>
+          <w:rFonts w:ascii="Times New Roman" w:hAnsi="Times New Roman" w:cs="Times New Roman"/>
+          <w:sz w:val="18"/>
+          <w:szCs w:val="18"/>
+        </w:rPr>
+        <w:t>’</w:t>
+      </w:r>
+      <w:r>
+        <w:rPr>
+          <w:rFonts w:ascii="Times New Roman" w:hAnsi="Times New Roman" w:cs="Times New Roman"/>
+          <w:sz w:val="18"/>
+          <w:szCs w:val="18"/>
+        </w:rPr>
+        <w:t xml:space="preserve"> can be empty.</w:t>
+      </w:r>
+      <w:bookmarkStart w:id="27" w:name="_GoBack"/>
+      <w:bookmarkEnd w:id="27"/>
+    </w:p>
+    <w:bookmarkEnd w:id="25"/>
+    <w:bookmarkEnd w:id="26"/>
     <w:p>
       <w:pPr>
         <w:spacing w:after="0" w:line="480" w:lineRule="auto"/>
@@ -12270,7 +12673,6 @@
           <w:sz w:val="18"/>
           <w:szCs w:val="18"/>
         </w:rPr>
-        <w:lastRenderedPageBreak/>
         <w:t>‘</w:t>
       </w:r>
       <w:r>
@@ -12983,17 +13385,7 @@
           <w:sz w:val="18"/>
           <w:szCs w:val="18"/>
         </w:rPr>
-        <w:t xml:space="preserve"> data files, users can write their own user functions to </w:t>
-      </w:r>
-      <w:bookmarkStart w:id="19" w:name="_GoBack"/>
-      <w:bookmarkEnd w:id="19"/>
-      <w:r>
-        <w:rPr>
-          <w:rFonts w:ascii="Times New Roman" w:hAnsi="Times New Roman" w:cs="Times New Roman"/>
-          <w:sz w:val="18"/>
-          <w:szCs w:val="18"/>
-        </w:rPr>
-        <w:t>read data files in other eye-tracker formats.</w:t>
+        <w:t xml:space="preserve"> data files, users can write their own user functions to read data files in other eye-tracker formats.</w:t>
       </w:r>
     </w:p>
     <w:p>
@@ -13558,8 +13950,8 @@
           <w:szCs w:val="18"/>
         </w:rPr>
       </w:pPr>
-      <w:bookmarkStart w:id="20" w:name="OLE_LINK45"/>
-      <w:bookmarkStart w:id="21" w:name="OLE_LINK46"/>
+      <w:bookmarkStart w:id="28" w:name="OLE_LINK45"/>
+      <w:bookmarkStart w:id="29" w:name="OLE_LINK46"/>
       <w:r>
         <w:rPr>
           <w:rFonts w:ascii="Times New Roman" w:hAnsi="Times New Roman" w:cs="Times New Roman"/>
@@ -13569,8 +13961,8 @@
         </w:rPr>
         <w:t>u_read_SRRasc</w:t>
       </w:r>
-      <w:bookmarkEnd w:id="20"/>
-      <w:bookmarkEnd w:id="21"/>
+      <w:bookmarkEnd w:id="28"/>
+      <w:bookmarkEnd w:id="29"/>
       <w:r>
         <w:rPr>
           <w:rFonts w:ascii="Times New Roman" w:hAnsi="Times New Roman" w:cs="Times New Roman"/>
@@ -13752,6 +14144,7 @@
           <w:sz w:val="18"/>
           <w:szCs w:val="18"/>
         </w:rPr>
+        <w:lastRenderedPageBreak/>
         <w:t>‘</w:t>
       </w:r>
       <w:proofErr w:type="spellStart"/>
@@ -14447,7 +14840,6 @@
           <w:sz w:val="18"/>
           <w:szCs w:val="18"/>
         </w:rPr>
-        <w:lastRenderedPageBreak/>
         <w:t>‘</w:t>
       </w:r>
       <w:proofErr w:type="gramStart"/>
@@ -15656,6 +16048,7 @@
           <w:sz w:val="18"/>
           <w:szCs w:val="18"/>
         </w:rPr>
+        <w:lastRenderedPageBreak/>
         <w:t>‘</w:t>
       </w:r>
       <w:proofErr w:type="spellStart"/>
@@ -16267,7 +16660,6 @@
           <w:sz w:val="18"/>
           <w:szCs w:val="18"/>
         </w:rPr>
-        <w:lastRenderedPageBreak/>
         <w:tab/>
       </w:r>
       <w:proofErr w:type="spellStart"/>
@@ -18006,7 +18398,16 @@
           <w:sz w:val="18"/>
           <w:szCs w:val="18"/>
         </w:rPr>
-        <w:t>se fixations, and whose position is the centroid of th</w:t>
+        <w:t xml:space="preserve">se fixations, and whose position </w:t>
+      </w:r>
+      <w:r>
+        <w:rPr>
+          <w:rFonts w:ascii="Times New Roman" w:hAnsi="Times New Roman" w:cs="Times New Roman"/>
+          <w:sz w:val="18"/>
+          <w:szCs w:val="18"/>
+        </w:rPr>
+        <w:lastRenderedPageBreak/>
+        <w:t>is the centroid of th</w:t>
       </w:r>
       <w:r>
         <w:rPr>
@@ -20114,6 +20515,7 @@
           <w:sz w:val="18"/>
           <w:szCs w:val="18"/>
         </w:rPr>
+        <w:lastRenderedPageBreak/>
         <w:t>u_write_Sac_</w:t>
       </w:r>
       <w:proofErr w:type="gramStart"/>
@@ -20634,7 +21036,6 @@
           <w:sz w:val="18"/>
           <w:szCs w:val="18"/>
         </w:rPr>
-        <w:lastRenderedPageBreak/>
         <w:t xml:space="preserve">Functions for </w:t>
       </w:r>
       <w:r>
@@ -21614,7 +22015,16 @@
           <w:sz w:val="18"/>
           <w:szCs w:val="18"/>
         </w:rPr>
-        <w:t>backward cross line fixation)</w:t>
+        <w:t xml:space="preserve">backward cross </w:t>
+      </w:r>
+      <w:r>
+        <w:rPr>
+          <w:rFonts w:ascii="Times New Roman" w:hAnsi="Times New Roman" w:cs="Times New Roman"/>
+          <w:sz w:val="18"/>
+          <w:szCs w:val="18"/>
+        </w:rPr>
+        <w:lastRenderedPageBreak/>
+        <w:t>line fixation)</w:t>
       </w:r>
       <w:r>
         <w:rPr>
@@ -22136,16 +22546,7 @@
           <w:sz w:val="18"/>
           <w:szCs w:val="18"/>
         </w:rPr>
-        <w:t xml:space="preserve">(more than a half of total words in the </w:t>
-      </w:r>
-      <w:r>
-        <w:rPr>
-          <w:rFonts w:ascii="Times New Roman" w:hAnsi="Times New Roman" w:cs="Times New Roman"/>
-          <w:sz w:val="18"/>
-          <w:szCs w:val="18"/>
-        </w:rPr>
-        <w:lastRenderedPageBreak/>
-        <w:t>same line)</w:t>
+        <w:t>(more than a half of total words in the same line)</w:t>
       </w:r>
       <w:r>
         <w:rPr>
@@ -23028,6 +23429,7 @@
           <w:sz w:val="18"/>
           <w:szCs w:val="18"/>
         </w:rPr>
+        <w:lastRenderedPageBreak/>
         <w:t>‘</w:t>
       </w:r>
       <w:proofErr w:type="spellStart"/>
@@ -23478,7 +23880,6 @@
           <w:sz w:val="18"/>
           <w:szCs w:val="18"/>
         </w:rPr>
-        <w:lastRenderedPageBreak/>
         <w:t>‘</w:t>
       </w:r>
       <w:proofErr w:type="spellStart"/>
@@ -24533,6 +24934,7 @@
           <w:sz w:val="18"/>
           <w:szCs w:val="18"/>
         </w:rPr>
+        <w:lastRenderedPageBreak/>
         <w:t>from the</w:t>
       </w:r>
       <w:r>
@@ -24676,8 +25078,8 @@
           <w:szCs w:val="18"/>
         </w:rPr>
       </w:pPr>
-      <w:bookmarkStart w:id="22" w:name="OLE_LINK29"/>
-      <w:bookmarkStart w:id="23" w:name="OLE_LINK30"/>
+      <w:bookmarkStart w:id="30" w:name="OLE_LINK29"/>
+      <w:bookmarkStart w:id="31" w:name="OLE_LINK30"/>
       <w:r>
         <w:rPr>
           <w:rFonts w:ascii="Times New Roman" w:hAnsi="Times New Roman" w:cs="Times New Roman"/>
@@ -25280,8 +25682,8 @@
         <w:t>.</w:t>
       </w:r>
     </w:p>
-    <w:bookmarkEnd w:id="22"/>
-    <w:bookmarkEnd w:id="23"/>
+    <w:bookmarkEnd w:id="30"/>
+    <w:bookmarkEnd w:id="31"/>
     <w:p>
       <w:pPr>
         <w:spacing w:after="0" w:line="480" w:lineRule="auto"/>
@@ -25301,7 +25703,6 @@
           <w:sz w:val="18"/>
           <w:szCs w:val="18"/>
         </w:rPr>
-        <w:lastRenderedPageBreak/>
         <w:t>crlFixDF</w:t>
       </w:r>
       <w:proofErr w:type="spellEnd"/>
@@ -26517,8 +26918,8 @@
           <w:szCs w:val="18"/>
         </w:rPr>
       </w:pPr>
-      <w:bookmarkStart w:id="24" w:name="OLE_LINK17"/>
-      <w:bookmarkStart w:id="25" w:name="OLE_LINK18"/>
+      <w:bookmarkStart w:id="32" w:name="OLE_LINK17"/>
+      <w:bookmarkStart w:id="33" w:name="OLE_LINK18"/>
       <w:r>
         <w:rPr>
           <w:rFonts w:ascii="Times New Roman" w:hAnsi="Times New Roman" w:cs="Times New Roman"/>
@@ -26724,8 +27125,8 @@
         <w:t>.</w:t>
       </w:r>
     </w:p>
-    <w:bookmarkEnd w:id="24"/>
-    <w:bookmarkEnd w:id="25"/>
+    <w:bookmarkEnd w:id="32"/>
+    <w:bookmarkEnd w:id="33"/>
     <w:p>
       <w:pPr>
         <w:spacing w:after="0" w:line="480" w:lineRule="auto"/>
@@ -26947,7 +27348,16 @@
           <w:sz w:val="18"/>
           <w:szCs w:val="18"/>
         </w:rPr>
-        <w:t xml:space="preserve">these distances, </w:t>
+        <w:t xml:space="preserve">these </w:t>
+      </w:r>
+      <w:r>
+        <w:rPr>
+          <w:rFonts w:ascii="Times New Roman" w:hAnsi="Times New Roman" w:cs="Times New Roman"/>
+          <w:sz w:val="18"/>
+          <w:szCs w:val="18"/>
+        </w:rPr>
+        <w:lastRenderedPageBreak/>
+        <w:t xml:space="preserve">distances, </w:t>
       </w:r>
       <w:r>
         <w:rPr>
@@ -27385,16 +27795,7 @@
           <w:sz w:val="18"/>
           <w:szCs w:val="18"/>
         </w:rPr>
-        <w:t xml:space="preserve">consider the case of </w:t>
-      </w:r>
-      <w:r>
-        <w:rPr>
-          <w:rFonts w:ascii="Times New Roman" w:hAnsi="Times New Roman" w:cs="Times New Roman"/>
-          <w:sz w:val="18"/>
-          <w:szCs w:val="18"/>
-        </w:rPr>
-        <w:lastRenderedPageBreak/>
-        <w:t>a typical ‘retrace’ saccade from the end of one line to the beginning of the next</w:t>
+        <w:t>consider the case of a typical ‘retrace’ saccade from the end of one line to the beginning of the next</w:t>
       </w:r>
       <w:r>
         <w:rPr>
@@ -28794,7 +29195,16 @@
           <w:sz w:val="18"/>
           <w:szCs w:val="18"/>
         </w:rPr>
-        <w:t xml:space="preserve">threshold and </w:t>
+        <w:t xml:space="preserve">threshold </w:t>
+      </w:r>
+      <w:r>
+        <w:rPr>
+          <w:rFonts w:ascii="Times New Roman" w:hAnsi="Times New Roman" w:cs="Times New Roman"/>
+          <w:sz w:val="18"/>
+          <w:szCs w:val="18"/>
+        </w:rPr>
+        <w:lastRenderedPageBreak/>
+        <w:t xml:space="preserve">and </w:t>
       </w:r>
       <w:r>
         <w:rPr>
@@ -29390,7 +29800,6 @@
           <w:sz w:val="18"/>
           <w:szCs w:val="18"/>
         </w:rPr>
-        <w:lastRenderedPageBreak/>
         <w:t xml:space="preserve">Finally, </w:t>
       </w:r>
       <w:r>
@@ -30899,6 +31308,7 @@
           <w:sz w:val="18"/>
           <w:szCs w:val="18"/>
         </w:rPr>
+        <w:lastRenderedPageBreak/>
         <w:t xml:space="preserve">Additional </w:t>
       </w:r>
       <w:r>
@@ -31299,7 +31709,6 @@
           <w:sz w:val="18"/>
           <w:szCs w:val="18"/>
         </w:rPr>
-        <w:lastRenderedPageBreak/>
         <w:t>‘</w:t>
       </w:r>
       <w:proofErr w:type="spellStart"/>
@@ -32813,6 +33222,7 @@
           <w:sz w:val="18"/>
           <w:szCs w:val="18"/>
         </w:rPr>
+        <w:lastRenderedPageBreak/>
         <w:t>u_write_Sac_</w:t>
       </w:r>
       <w:proofErr w:type="gramStart"/>
@@ -33428,7 +33838,6 @@
           <w:sz w:val="18"/>
           <w:szCs w:val="18"/>
         </w:rPr>
-        <w:lastRenderedPageBreak/>
         <w:t>SacDF</w:t>
       </w:r>
       <w:proofErr w:type="spellEnd"/>
@@ -34705,6 +35114,7 @@
           <w:sz w:val="18"/>
           <w:szCs w:val="18"/>
         </w:rPr>
+        <w:lastRenderedPageBreak/>
         <w:t>‘</w:t>
       </w:r>
       <w:proofErr w:type="spellStart"/>
@@ -35005,9 +35415,9 @@
         </w:rPr>
         <w:t xml:space="preserve">f </w:t>
       </w:r>
-      <w:bookmarkStart w:id="26" w:name="OLE_LINK14"/>
-      <w:bookmarkStart w:id="27" w:name="OLE_LINK15"/>
-      <w:bookmarkStart w:id="28" w:name="OLE_LINK16"/>
+      <w:bookmarkStart w:id="34" w:name="OLE_LINK14"/>
+      <w:bookmarkStart w:id="35" w:name="OLE_LINK15"/>
+      <w:bookmarkStart w:id="36" w:name="OLE_LINK16"/>
       <w:r>
         <w:rPr>
           <w:rFonts w:ascii="Times New Roman" w:hAnsi="Times New Roman" w:cs="Times New Roman"/>
@@ -35016,9 +35426,9 @@
         </w:rPr>
         <w:t>‘</w:t>
       </w:r>
-      <w:bookmarkEnd w:id="26"/>
-      <w:bookmarkEnd w:id="27"/>
-      <w:bookmarkEnd w:id="28"/>
+      <w:bookmarkEnd w:id="34"/>
+      <w:bookmarkEnd w:id="35"/>
+      <w:bookmarkEnd w:id="36"/>
       <w:r>
         <w:rPr>
           <w:rFonts w:ascii="Times New Roman" w:hAnsi="Times New Roman" w:cs="Times New Roman"/>
@@ -35161,7 +35571,6 @@
           <w:sz w:val="18"/>
           <w:szCs w:val="18"/>
         </w:rPr>
-        <w:lastRenderedPageBreak/>
         <w:t xml:space="preserve">and </w:t>
       </w:r>
       <w:r>
@@ -35629,8 +36038,8 @@
           <w:szCs w:val="18"/>
         </w:rPr>
       </w:pPr>
-      <w:bookmarkStart w:id="29" w:name="OLE_LINK27"/>
-      <w:bookmarkStart w:id="30" w:name="OLE_LINK28"/>
+      <w:bookmarkStart w:id="37" w:name="OLE_LINK27"/>
+      <w:bookmarkStart w:id="38" w:name="OLE_LINK28"/>
       <w:proofErr w:type="spellStart"/>
       <w:r>
         <w:rPr>
@@ -35669,9 +36078,9 @@
         </w:rPr>
         <w:t xml:space="preserve">: </w:t>
       </w:r>
-      <w:bookmarkStart w:id="31" w:name="OLE_LINK19"/>
-      <w:bookmarkStart w:id="32" w:name="OLE_LINK20"/>
-      <w:bookmarkStart w:id="33" w:name="OLE_LINK21"/>
+      <w:bookmarkStart w:id="39" w:name="OLE_LINK19"/>
+      <w:bookmarkStart w:id="40" w:name="OLE_LINK20"/>
+      <w:bookmarkStart w:id="41" w:name="OLE_LINK21"/>
       <w:r>
         <w:rPr>
           <w:rFonts w:ascii="Times New Roman" w:hAnsi="Times New Roman" w:cs="Times New Roman"/>
@@ -35764,9 +36173,9 @@
         </w:rPr>
         <w:t xml:space="preserve"> to draw relevant figures</w:t>
       </w:r>
-      <w:bookmarkEnd w:id="31"/>
-      <w:bookmarkEnd w:id="32"/>
-      <w:bookmarkEnd w:id="33"/>
+      <w:bookmarkEnd w:id="39"/>
+      <w:bookmarkEnd w:id="40"/>
+      <w:bookmarkEnd w:id="41"/>
       <w:r>
         <w:rPr>
           <w:rFonts w:ascii="Times New Roman" w:hAnsi="Times New Roman" w:cs="Times New Roman"/>
@@ -36006,8 +36415,8 @@
           <w:szCs w:val="18"/>
         </w:rPr>
       </w:pPr>
-      <w:bookmarkStart w:id="34" w:name="OLE_LINK33"/>
-      <w:bookmarkStart w:id="35" w:name="OLE_LINK34"/>
+      <w:bookmarkStart w:id="42" w:name="OLE_LINK33"/>
+      <w:bookmarkStart w:id="43" w:name="OLE_LINK34"/>
       <w:proofErr w:type="spellStart"/>
       <w:r>
         <w:rPr>
@@ -36165,8 +36574,8 @@
         </w:rPr>
         <w:t>story03.region.csv</w:t>
       </w:r>
-      <w:bookmarkStart w:id="36" w:name="OLE_LINK25"/>
-      <w:bookmarkStart w:id="37" w:name="OLE_LINK26"/>
+      <w:bookmarkStart w:id="44" w:name="OLE_LINK25"/>
+      <w:bookmarkStart w:id="45" w:name="OLE_LINK26"/>
       <w:r>
         <w:rPr>
           <w:rFonts w:ascii="Times New Roman" w:hAnsi="Times New Roman" w:cs="Times New Roman"/>
@@ -36302,8 +36711,8 @@
         </w:rPr>
         <w:t>], ‘</w:t>
       </w:r>
-      <w:bookmarkEnd w:id="36"/>
-      <w:bookmarkEnd w:id="37"/>
+      <w:bookmarkEnd w:id="44"/>
+      <w:bookmarkEnd w:id="45"/>
       <w:r>
         <w:rPr>
           <w:rFonts w:ascii="Times New Roman" w:hAnsi="Times New Roman" w:cs="Times New Roman"/>
@@ -36322,8 +36731,8 @@
         </w:rPr>
         <w:t>)</w:t>
       </w:r>
-      <w:bookmarkEnd w:id="34"/>
-      <w:bookmarkEnd w:id="35"/>
+      <w:bookmarkEnd w:id="42"/>
+      <w:bookmarkEnd w:id="43"/>
       <w:r>
         <w:rPr>
           <w:rFonts w:ascii="Times New Roman" w:hAnsi="Times New Roman" w:cs="Times New Roman"/>
@@ -36397,9 +36806,9 @@
         </w:rPr>
         <w:t>figures showing all saccades and fixations during reading (</w:t>
       </w:r>
-      <w:bookmarkStart w:id="38" w:name="OLE_LINK22"/>
-      <w:bookmarkStart w:id="39" w:name="OLE_LINK23"/>
-      <w:bookmarkStart w:id="40" w:name="OLE_LINK24"/>
+      <w:bookmarkStart w:id="46" w:name="OLE_LINK22"/>
+      <w:bookmarkStart w:id="47" w:name="OLE_LINK23"/>
+      <w:bookmarkStart w:id="48" w:name="OLE_LINK24"/>
       <w:r>
         <w:rPr>
           <w:rFonts w:ascii="Times New Roman" w:hAnsi="Times New Roman" w:cs="Times New Roman"/>
@@ -36480,9 +36889,9 @@
         </w:rPr>
         <w:t>png</w:t>
       </w:r>
-      <w:bookmarkEnd w:id="38"/>
-      <w:bookmarkEnd w:id="39"/>
-      <w:bookmarkEnd w:id="40"/>
+      <w:bookmarkEnd w:id="46"/>
+      <w:bookmarkEnd w:id="47"/>
+      <w:bookmarkEnd w:id="48"/>
       <w:r>
         <w:rPr>
           <w:rFonts w:ascii="Times New Roman" w:hAnsi="Times New Roman" w:cs="Times New Roman"/>
@@ -36752,6 +37161,7 @@
           <w:sz w:val="18"/>
           <w:szCs w:val="18"/>
         </w:rPr>
+        <w:lastRenderedPageBreak/>
         <w:t>ub_</w:t>
       </w:r>
       <w:r>
@@ -37113,8 +37523,8 @@
         <w:t xml:space="preserve">relevant figures showing classified and cross-line saccades and fixations. </w:t>
       </w:r>
     </w:p>
-    <w:bookmarkEnd w:id="29"/>
-    <w:bookmarkEnd w:id="30"/>
+    <w:bookmarkEnd w:id="37"/>
+    <w:bookmarkEnd w:id="38"/>
     <w:p>
       <w:pPr>
         <w:spacing w:after="0" w:line="480" w:lineRule="auto"/>
@@ -37386,7 +37796,6 @@
           <w:sz w:val="18"/>
           <w:szCs w:val="18"/>
         </w:rPr>
-        <w:lastRenderedPageBreak/>
         <w:t xml:space="preserve">Referring to </w:t>
       </w:r>
       <w:r>
@@ -37662,8 +38071,8 @@
           <w:szCs w:val="18"/>
         </w:rPr>
       </w:pPr>
-      <w:bookmarkStart w:id="41" w:name="OLE_LINK31"/>
-      <w:bookmarkStart w:id="42" w:name="OLE_LINK32"/>
+      <w:bookmarkStart w:id="49" w:name="OLE_LINK31"/>
+      <w:bookmarkStart w:id="50" w:name="OLE_LINK32"/>
       <w:proofErr w:type="spellStart"/>
       <w:r>
         <w:rPr>
@@ -38357,11 +38766,20 @@
           <w:sz w:val="18"/>
           <w:szCs w:val="18"/>
         </w:rPr>
-        <w:t xml:space="preserve"> If the saccade and fixation reports contain data of both eyes, the function generates two sets of csv files: *_EM_trial#_L.csv records the values of the eye-movement measures based on the left eye data, and *_EM_trial#_R.csv records the values of the eye-movement measures based on the right eye data.</w:t>
+        <w:t xml:space="preserve"> If the saccade and fixation reports contain data of both eyes, the function generates two sets of csv files: </w:t>
+      </w:r>
+      <w:r>
+        <w:rPr>
+          <w:rFonts w:ascii="Times New Roman" w:hAnsi="Times New Roman" w:cs="Times New Roman"/>
+          <w:sz w:val="18"/>
+          <w:szCs w:val="18"/>
+        </w:rPr>
+        <w:lastRenderedPageBreak/>
+        <w:t>*_EM_trial#_L.csv records the values of the eye-movement measures based on the left eye data, and *_EM_trial#_R.csv records the values of the eye-movement measures based on the right eye data.</w:t>
       </w:r>
     </w:p>
-    <w:bookmarkEnd w:id="41"/>
-    <w:bookmarkEnd w:id="42"/>
+    <w:bookmarkEnd w:id="49"/>
+    <w:bookmarkEnd w:id="50"/>
     <w:p>
       <w:pPr>
         <w:spacing w:after="0" w:line="480" w:lineRule="auto"/>
@@ -38763,7 +39181,6 @@
           <w:sz w:val="18"/>
           <w:szCs w:val="18"/>
         </w:rPr>
-        <w:lastRenderedPageBreak/>
         <w:t>‘</w:t>
       </w:r>
       <w:proofErr w:type="spellStart"/>
@@ -40308,6 +40725,7 @@
           <w:sz w:val="18"/>
           <w:szCs w:val="18"/>
         </w:rPr>
+        <w:lastRenderedPageBreak/>
         <w:t>‘</w:t>
       </w:r>
       <w:proofErr w:type="spellStart"/>
@@ -40923,7 +41341,6 @@
           <w:sz w:val="18"/>
           <w:szCs w:val="18"/>
         </w:rPr>
-        <w:lastRenderedPageBreak/>
         <w:t>‘</w:t>
       </w:r>
       <w:proofErr w:type="spellStart"/>
@@ -42232,6 +42649,7 @@
           <w:sz w:val="18"/>
           <w:szCs w:val="18"/>
         </w:rPr>
+        <w:lastRenderedPageBreak/>
         <w:t>‘</w:t>
       </w:r>
       <w:proofErr w:type="spellStart"/>
@@ -42588,7 +43006,6 @@
           <w:sz w:val="18"/>
           <w:szCs w:val="18"/>
         </w:rPr>
-        <w:lastRenderedPageBreak/>
         <w:tab/>
         <w:t xml:space="preserve">Compared with single-line text, there are several difficulties in calculating the </w:t>
       </w:r>
@@ -43125,8 +43542,8 @@
           <w:szCs w:val="18"/>
         </w:rPr>
       </w:pPr>
-      <w:bookmarkStart w:id="43" w:name="OLE_LINK35"/>
-      <w:bookmarkStart w:id="44" w:name="OLE_LINK36"/>
+      <w:bookmarkStart w:id="51" w:name="OLE_LINK35"/>
+      <w:bookmarkStart w:id="52" w:name="OLE_LINK36"/>
       <w:proofErr w:type="spellStart"/>
       <w:r>
         <w:rPr>
@@ -43331,8 +43748,8 @@
         </w:rPr>
         <w:t>])</w:t>
       </w:r>
-      <w:bookmarkEnd w:id="43"/>
-      <w:bookmarkEnd w:id="44"/>
+      <w:bookmarkEnd w:id="51"/>
+      <w:bookmarkEnd w:id="52"/>
       <w:r>
         <w:rPr>
           <w:rFonts w:ascii="Times New Roman" w:hAnsi="Times New Roman" w:cs="Times New Roman"/>
@@ -44014,6 +44431,7 @@
           <w:sz w:val="18"/>
           <w:szCs w:val="18"/>
         </w:rPr>
+        <w:lastRenderedPageBreak/>
         <w:t xml:space="preserve">In addition, the package </w:t>
       </w:r>
       <w:r>
@@ -44110,16 +44528,7 @@
           <w:sz w:val="18"/>
           <w:szCs w:val="18"/>
         </w:rPr>
-        <w:t xml:space="preserve">have been proved to be </w:t>
-      </w:r>
-      <w:r>
-        <w:rPr>
-          <w:rFonts w:ascii="Times New Roman" w:hAnsi="Times New Roman" w:cs="Times New Roman"/>
-          <w:sz w:val="18"/>
-          <w:szCs w:val="18"/>
-        </w:rPr>
-        <w:lastRenderedPageBreak/>
-        <w:t xml:space="preserve">reliable for capturing </w:t>
+        <w:t xml:space="preserve">have been proved to be reliable for capturing </w:t>
       </w:r>
       <w:r>
         <w:rPr>
@@ -45315,6 +45724,7 @@
           <w:sz w:val="18"/>
           <w:szCs w:val="18"/>
         </w:rPr>
+        <w:lastRenderedPageBreak/>
         <w:t xml:space="preserve">the </w:t>
       </w:r>
       <w:r>
@@ -47415,7 +47825,7 @@
   <w:abstractNum w:abstractNumId="17">
     <w:nsid w:val="6ACC64F1"/>
     <w:multiLevelType w:val="hybridMultilevel"/>
-    <w:tmpl w:val="FD58BA6E"/>
+    <w:tmpl w:val="6FA44BF4"/>
     <w:lvl w:ilvl="0" w:tplc="12F6EA66">
       <w:start w:val="1"/>
       <w:numFmt w:val="lowerLetter"/>

</xml_diff>